<commit_message>
Update doc + controller in presentation layer
</commit_message>
<xml_diff>
--- a/doc/Assignment_Analysis_and_Design_Document.docx
+++ b/doc/Assignment_Analysis_and_Design_Document.docx
@@ -22,28 +22,41 @@
           <w:rFonts w:ascii="Times New Roman" w:hAnsi="Times New Roman"/>
         </w:rPr>
       </w:pPr>
-      <w:fldSimple w:instr=" TITLE  \* MERGEFORMAT ">
-        <w:bookmarkStart w:id="0" w:name="_Toc222820221"/>
-        <w:bookmarkStart w:id="1" w:name="_Toc222821167"/>
-        <w:bookmarkStart w:id="2" w:name="_Toc222883075"/>
-        <w:bookmarkStart w:id="3" w:name="_Toc254770226"/>
-        <w:bookmarkStart w:id="4" w:name="_Toc254770266"/>
-        <w:bookmarkStart w:id="5" w:name="_Toc254771757"/>
-        <w:bookmarkStart w:id="6" w:name="_Toc254785383"/>
-        <w:r>
-          <w:rPr>
-            <w:rFonts w:ascii="Times New Roman" w:hAnsi="Times New Roman"/>
-          </w:rPr>
-          <w:t>Analysis and Design Document</w:t>
-        </w:r>
-        <w:bookmarkEnd w:id="0"/>
-        <w:bookmarkEnd w:id="1"/>
-        <w:bookmarkEnd w:id="2"/>
-        <w:bookmarkEnd w:id="3"/>
-        <w:bookmarkEnd w:id="4"/>
-        <w:bookmarkEnd w:id="5"/>
-        <w:bookmarkEnd w:id="6"/>
-      </w:fldSimple>
+      <w:r>
+        <w:fldChar w:fldCharType="begin"/>
+      </w:r>
+      <w:r>
+        <w:instrText xml:space="preserve"> TITLE  \* MERGEFORMAT </w:instrText>
+      </w:r>
+      <w:r>
+        <w:fldChar w:fldCharType="separate"/>
+      </w:r>
+      <w:bookmarkStart w:id="0" w:name="_Toc222820221"/>
+      <w:bookmarkStart w:id="1" w:name="_Toc222821167"/>
+      <w:bookmarkStart w:id="2" w:name="_Toc222883075"/>
+      <w:bookmarkStart w:id="3" w:name="_Toc254770226"/>
+      <w:bookmarkStart w:id="4" w:name="_Toc254770266"/>
+      <w:bookmarkStart w:id="5" w:name="_Toc254771757"/>
+      <w:bookmarkStart w:id="6" w:name="_Toc254785383"/>
+      <w:r>
+        <w:rPr>
+          <w:rFonts w:ascii="Times New Roman" w:hAnsi="Times New Roman"/>
+        </w:rPr>
+        <w:t>Analysis and Design Document</w:t>
+      </w:r>
+      <w:bookmarkEnd w:id="0"/>
+      <w:bookmarkEnd w:id="1"/>
+      <w:bookmarkEnd w:id="2"/>
+      <w:bookmarkEnd w:id="3"/>
+      <w:bookmarkEnd w:id="4"/>
+      <w:bookmarkEnd w:id="5"/>
+      <w:bookmarkEnd w:id="6"/>
+      <w:r>
+        <w:rPr>
+          <w:rFonts w:ascii="Times New Roman" w:hAnsi="Times New Roman"/>
+        </w:rPr>
+        <w:fldChar w:fldCharType="end"/>
+      </w:r>
     </w:p>
     <w:p>
       <w:pPr>
@@ -944,7 +957,21 @@
           <w:sz w:val="22"/>
           <w:szCs w:val="22"/>
         </w:rPr>
-        <w:t>Student can enroll to the lectures available, with results in the database storage</w:t>
+        <w:t xml:space="preserve">Student can enroll to the </w:t>
+      </w:r>
+      <w:r>
+        <w:rPr>
+          <w:sz w:val="22"/>
+          <w:szCs w:val="22"/>
+        </w:rPr>
+        <w:t>courses</w:t>
+      </w:r>
+      <w:r>
+        <w:rPr>
+          <w:sz w:val="22"/>
+          <w:szCs w:val="22"/>
+        </w:rPr>
+        <w:t xml:space="preserve"> available, with results in the database storage</w:t>
       </w:r>
     </w:p>
     <w:p>
@@ -1004,50 +1031,18 @@
           <w:sz w:val="22"/>
           <w:szCs w:val="22"/>
         </w:rPr>
-        <w:t>Teacher can delete a student (expel him)</w:t>
+        <w:t>Data is stored in a relational database</w:t>
       </w:r>
     </w:p>
     <w:p>
       <w:pPr>
         <w:pStyle w:val="ListParagraph"/>
-        <w:numPr>
-          <w:ilvl w:val="0"/>
-          <w:numId w:val="3"/>
-        </w:numPr>
-        <w:rPr>
-          <w:sz w:val="22"/>
-          <w:szCs w:val="22"/>
-        </w:rPr>
-      </w:pPr>
-      <w:r>
-        <w:rPr>
-          <w:sz w:val="22"/>
-          <w:szCs w:val="22"/>
-        </w:rPr>
-        <w:t>Data is stored in a relational database</w:t>
-      </w:r>
-    </w:p>
-    <w:p>
-      <w:pPr>
-        <w:pStyle w:val="ListParagraph"/>
-        <w:numPr>
-          <w:ilvl w:val="0"/>
-          <w:numId w:val="3"/>
-        </w:numPr>
-        <w:rPr>
-          <w:sz w:val="22"/>
-          <w:szCs w:val="22"/>
-        </w:rPr>
-      </w:pPr>
-      <w:r>
-        <w:rPr>
-          <w:sz w:val="22"/>
-          <w:szCs w:val="22"/>
-        </w:rPr>
-        <w:t>Inputs are verified before saving them in the database</w:t>
-      </w:r>
-    </w:p>
-    <w:p/>
+        <w:rPr>
+          <w:sz w:val="22"/>
+          <w:szCs w:val="22"/>
+        </w:rPr>
+      </w:pPr>
+    </w:p>
     <w:p>
       <w:pPr>
         <w:pStyle w:val="Heading1"/>
@@ -1172,104 +1167,102 @@
           <w:szCs w:val="22"/>
         </w:rPr>
       </w:pPr>
-      <w:bookmarkStart w:id="25" w:name="_GoBack"/>
+    </w:p>
+    <w:p>
+      <w:pPr>
+        <w:spacing w:line="240" w:lineRule="auto"/>
+        <w:jc w:val="both"/>
+      </w:pPr>
+    </w:p>
+    <w:p>
+      <w:pPr>
+        <w:pStyle w:val="Title"/>
+        <w:jc w:val="both"/>
+        <w:rPr>
+          <w:rFonts w:ascii="Times New Roman" w:hAnsi="Times New Roman"/>
+        </w:rPr>
+      </w:pPr>
+      <w:bookmarkStart w:id="25" w:name="_Toc254785390"/>
+    </w:p>
+    <w:p>
+      <w:pPr>
+        <w:pStyle w:val="Title"/>
+        <w:jc w:val="both"/>
+        <w:rPr>
+          <w:rFonts w:ascii="Times New Roman" w:hAnsi="Times New Roman"/>
+        </w:rPr>
+      </w:pPr>
+    </w:p>
+    <w:p>
+      <w:pPr>
+        <w:pStyle w:val="Title"/>
+        <w:jc w:val="both"/>
+        <w:rPr>
+          <w:rFonts w:ascii="Times New Roman" w:hAnsi="Times New Roman"/>
+        </w:rPr>
+      </w:pPr>
+    </w:p>
+    <w:p>
+      <w:pPr>
+        <w:pStyle w:val="Title"/>
+        <w:jc w:val="both"/>
+        <w:rPr>
+          <w:rFonts w:ascii="Times New Roman" w:hAnsi="Times New Roman"/>
+        </w:rPr>
+      </w:pPr>
+    </w:p>
+    <w:p>
+      <w:pPr>
+        <w:pStyle w:val="Title"/>
+        <w:jc w:val="both"/>
+        <w:rPr>
+          <w:rFonts w:ascii="Times New Roman" w:hAnsi="Times New Roman"/>
+        </w:rPr>
+      </w:pPr>
+    </w:p>
+    <w:p>
+      <w:pPr>
+        <w:pStyle w:val="Title"/>
+        <w:jc w:val="both"/>
+        <w:rPr>
+          <w:rFonts w:ascii="Times New Roman" w:hAnsi="Times New Roman"/>
+        </w:rPr>
+      </w:pPr>
+    </w:p>
+    <w:p>
+      <w:pPr>
+        <w:pStyle w:val="Title"/>
+        <w:jc w:val="both"/>
+        <w:rPr>
+          <w:rFonts w:ascii="Times New Roman" w:hAnsi="Times New Roman"/>
+        </w:rPr>
+      </w:pPr>
+    </w:p>
+    <w:p>
+      <w:pPr>
+        <w:pStyle w:val="Title"/>
+        <w:jc w:val="both"/>
+        <w:rPr>
+          <w:rFonts w:ascii="Times New Roman" w:hAnsi="Times New Roman"/>
+        </w:rPr>
+      </w:pPr>
+      <w:r>
+        <w:rPr>
+          <w:rFonts w:ascii="Times New Roman" w:hAnsi="Times New Roman"/>
+        </w:rPr>
+        <w:t>2</w:t>
+      </w:r>
+      <w:r>
+        <w:rPr>
+          <w:rFonts w:ascii="Times New Roman" w:hAnsi="Times New Roman"/>
+        </w:rPr>
+        <w:t>. Use-Case Model</w:t>
+      </w:r>
       <w:bookmarkEnd w:id="25"/>
     </w:p>
     <w:p>
-      <w:pPr>
-        <w:spacing w:line="240" w:lineRule="auto"/>
-        <w:jc w:val="both"/>
-      </w:pPr>
-    </w:p>
-    <w:p>
-      <w:pPr>
-        <w:pStyle w:val="Title"/>
-        <w:jc w:val="both"/>
-        <w:rPr>
-          <w:rFonts w:ascii="Times New Roman" w:hAnsi="Times New Roman"/>
-        </w:rPr>
-      </w:pPr>
-      <w:bookmarkStart w:id="26" w:name="_Toc254785390"/>
-    </w:p>
-    <w:p>
-      <w:pPr>
-        <w:pStyle w:val="Title"/>
-        <w:jc w:val="both"/>
-        <w:rPr>
-          <w:rFonts w:ascii="Times New Roman" w:hAnsi="Times New Roman"/>
-        </w:rPr>
-      </w:pPr>
-    </w:p>
-    <w:p>
-      <w:pPr>
-        <w:pStyle w:val="Title"/>
-        <w:jc w:val="both"/>
-        <w:rPr>
-          <w:rFonts w:ascii="Times New Roman" w:hAnsi="Times New Roman"/>
-        </w:rPr>
-      </w:pPr>
-    </w:p>
-    <w:p>
-      <w:pPr>
-        <w:pStyle w:val="Title"/>
-        <w:jc w:val="both"/>
-        <w:rPr>
-          <w:rFonts w:ascii="Times New Roman" w:hAnsi="Times New Roman"/>
-        </w:rPr>
-      </w:pPr>
-    </w:p>
-    <w:p>
-      <w:pPr>
-        <w:pStyle w:val="Title"/>
-        <w:jc w:val="both"/>
-        <w:rPr>
-          <w:rFonts w:ascii="Times New Roman" w:hAnsi="Times New Roman"/>
-        </w:rPr>
-      </w:pPr>
-    </w:p>
-    <w:p>
-      <w:pPr>
-        <w:pStyle w:val="Title"/>
-        <w:jc w:val="both"/>
-        <w:rPr>
-          <w:rFonts w:ascii="Times New Roman" w:hAnsi="Times New Roman"/>
-        </w:rPr>
-      </w:pPr>
-    </w:p>
-    <w:p>
-      <w:pPr>
-        <w:pStyle w:val="Title"/>
-        <w:jc w:val="both"/>
-        <w:rPr>
-          <w:rFonts w:ascii="Times New Roman" w:hAnsi="Times New Roman"/>
-        </w:rPr>
-      </w:pPr>
-    </w:p>
-    <w:p>
-      <w:pPr>
-        <w:pStyle w:val="Title"/>
-        <w:jc w:val="both"/>
-        <w:rPr>
-          <w:rFonts w:ascii="Times New Roman" w:hAnsi="Times New Roman"/>
-        </w:rPr>
-      </w:pPr>
-      <w:r>
-        <w:rPr>
-          <w:rFonts w:ascii="Times New Roman" w:hAnsi="Times New Roman"/>
-        </w:rPr>
+      <w:r>
         <w:lastRenderedPageBreak/>
-        <w:t>2</w:t>
-      </w:r>
-      <w:r>
-        <w:rPr>
-          <w:rFonts w:ascii="Times New Roman" w:hAnsi="Times New Roman"/>
-        </w:rPr>
-        <w:t>. Use-Case Model</w:t>
-      </w:r>
-      <w:bookmarkEnd w:id="26"/>
-    </w:p>
-    <w:p>
-      <w:r>
         <w:pict>
           <v:shapetype id="_x0000_t75" coordsize="21600,21600" o:spt="75" o:preferrelative="t" path="m@4@5l@4@11@9@11@9@5xe" filled="f" stroked="f">
             <v:stroke joinstyle="miter"/>
@@ -1290,7 +1283,7 @@
             <v:path o:extrusionok="f" gradientshapeok="t" o:connecttype="rect"/>
             <o:lock v:ext="edit" aspectratio="t"/>
           </v:shapetype>
-          <v:shape id="_x0000_i1025" type="#_x0000_t75" style="width:333pt;height:444pt">
+          <v:shape id="_x0000_i1025" type="#_x0000_t75" style="width:333.1pt;height:443.9pt">
             <v:imagedata r:id="rId9" o:title="UseCaseDiagram (1)"/>
           </v:shape>
         </w:pict>
@@ -1442,7 +1435,7 @@
         </w:rPr>
         <w:t>Failure if invalid data inserted or Student is already enrolled for that Lecture</w:t>
       </w:r>
-      <w:bookmarkStart w:id="27" w:name="_Toc254785391"/>
+      <w:bookmarkStart w:id="26" w:name="_Toc254785391"/>
     </w:p>
     <w:p>
       <w:pPr>
@@ -1492,7 +1485,6 @@
         <w:rPr>
           <w:rFonts w:ascii="Times New Roman" w:hAnsi="Times New Roman"/>
         </w:rPr>
-        <w:lastRenderedPageBreak/>
         <w:t>3</w:t>
       </w:r>
       <w:r>
@@ -1519,7 +1511,7 @@
         </w:rPr>
         <w:t>Architectural Design</w:t>
       </w:r>
-      <w:bookmarkEnd w:id="27"/>
+      <w:bookmarkEnd w:id="26"/>
     </w:p>
     <w:p>
       <w:pPr>
@@ -1955,37 +1947,148 @@
           <w:b/>
           <w:sz w:val="28"/>
         </w:rPr>
+        <w:t>3</w:t>
+      </w:r>
+      <w:r>
+        <w:rPr>
+          <w:b/>
+          <w:sz w:val="28"/>
+        </w:rPr>
+        <w:t>.</w:t>
+      </w:r>
+      <w:r>
+        <w:rPr>
+          <w:b/>
+          <w:sz w:val="28"/>
+        </w:rPr>
+        <w:t>2</w:t>
+      </w:r>
+      <w:r>
+        <w:rPr>
+          <w:b/>
+          <w:sz w:val="28"/>
+        </w:rPr>
+        <w:t xml:space="preserve"> </w:t>
+      </w:r>
+      <w:r>
+        <w:rPr>
+          <w:b/>
+          <w:sz w:val="28"/>
+        </w:rPr>
+        <w:t>Diagrams</w:t>
+      </w:r>
+    </w:p>
+    <w:p>
+      <w:pPr>
+        <w:spacing w:line="240" w:lineRule="auto"/>
+        <w:jc w:val="center"/>
+        <w:rPr>
+          <w:b/>
+          <w:sz w:val="22"/>
+          <w:szCs w:val="22"/>
+        </w:rPr>
+      </w:pPr>
+      <w:r>
+        <w:rPr>
+          <w:b/>
+          <w:sz w:val="22"/>
+          <w:szCs w:val="22"/>
+        </w:rPr>
         <w:lastRenderedPageBreak/>
-        <w:t>3</w:t>
-      </w:r>
-      <w:r>
+        <w:t>Package Diagram</w:t>
+      </w:r>
+      <w:r>
+        <w:rPr>
+          <w:b/>
+          <w:sz w:val="22"/>
+          <w:szCs w:val="22"/>
+        </w:rPr>
+        <w:t xml:space="preserve"> + Layer Pattern </w:t>
+      </w:r>
+    </w:p>
+    <w:p>
+      <w:pPr>
+        <w:spacing w:line="240" w:lineRule="auto"/>
+        <w:jc w:val="center"/>
         <w:rPr>
           <w:b/>
           <w:sz w:val="28"/>
         </w:rPr>
-        <w:t>.</w:t>
-      </w:r>
-      <w:r>
-        <w:rPr>
-          <w:b/>
+      </w:pPr>
+      <w:r>
+        <w:rPr>
+          <w:b/>
+          <w:noProof/>
           <w:sz w:val="28"/>
         </w:rPr>
-        <w:t>2</w:t>
-      </w:r>
-      <w:r>
+        <w:drawing>
+          <wp:inline distT="0" distB="0" distL="0" distR="0">
+            <wp:extent cx="5724525" cy="6027089"/>
+            <wp:effectExtent l="0" t="0" r="0" b="0"/>
+            <wp:docPr id="1" name="Picture 1"/>
+            <wp:cNvGraphicFramePr>
+              <a:graphicFrameLocks xmlns:a="http://schemas.openxmlformats.org/drawingml/2006/main" noChangeAspect="1"/>
+            </wp:cNvGraphicFramePr>
+            <a:graphic xmlns:a="http://schemas.openxmlformats.org/drawingml/2006/main">
+              <a:graphicData uri="http://schemas.openxmlformats.org/drawingml/2006/picture">
+                <pic:pic xmlns:pic="http://schemas.openxmlformats.org/drawingml/2006/picture">
+                  <pic:nvPicPr>
+                    <pic:cNvPr id="1" name="PackageLayerDiagram (1).png"/>
+                    <pic:cNvPicPr/>
+                  </pic:nvPicPr>
+                  <pic:blipFill>
+                    <a:blip r:embed="rId10">
+                      <a:extLst>
+                        <a:ext uri="{28A0092B-C50C-407E-A947-70E740481C1C}">
+                          <a14:useLocalDpi xmlns:a14="http://schemas.microsoft.com/office/drawing/2010/main" val="0"/>
+                        </a:ext>
+                      </a:extLst>
+                    </a:blip>
+                    <a:stretch>
+                      <a:fillRect/>
+                    </a:stretch>
+                  </pic:blipFill>
+                  <pic:spPr>
+                    <a:xfrm>
+                      <a:off x="0" y="0"/>
+                      <a:ext cx="5726990" cy="6029684"/>
+                    </a:xfrm>
+                    <a:prstGeom prst="rect">
+                      <a:avLst/>
+                    </a:prstGeom>
+                  </pic:spPr>
+                </pic:pic>
+              </a:graphicData>
+            </a:graphic>
+          </wp:inline>
+        </w:drawing>
+      </w:r>
+    </w:p>
+    <w:p>
+      <w:pPr>
+        <w:spacing w:line="240" w:lineRule="auto"/>
+        <w:rPr>
+          <w:sz w:val="22"/>
+          <w:szCs w:val="22"/>
+        </w:rPr>
+      </w:pPr>
+      <w:r>
+        <w:rPr>
+          <w:sz w:val="22"/>
+          <w:szCs w:val="22"/>
+        </w:rPr>
+        <w:t>The package diagram shows the structure of our application through packages and dependencies between packages. One can observe that we use a 3 layered architectural pattern, each layer with its own responsibility. The responsibilities of the layers have been explained in the paragraph above.</w:t>
+      </w:r>
+    </w:p>
+    <w:p>
+      <w:pPr>
+        <w:spacing w:line="240" w:lineRule="auto"/>
+        <w:jc w:val="center"/>
         <w:rPr>
           <w:b/>
           <w:sz w:val="28"/>
         </w:rPr>
-        <w:t xml:space="preserve"> </w:t>
-      </w:r>
-      <w:r>
-        <w:rPr>
-          <w:b/>
-          <w:sz w:val="28"/>
-        </w:rPr>
-        <w:t>Diagrams</w:t>
-      </w:r>
+      </w:pPr>
     </w:p>
     <w:p>
       <w:pPr>
@@ -1997,14 +2100,6 @@
           <w:szCs w:val="22"/>
         </w:rPr>
       </w:pPr>
-      <w:r>
-        <w:rPr>
-          <w:b/>
-          <w:sz w:val="22"/>
-          <w:szCs w:val="22"/>
-        </w:rPr>
-        <w:t>Package Diagram</w:t>
-      </w:r>
     </w:p>
     <w:p>
       <w:pPr>
@@ -2012,36 +2107,10 @@
         <w:jc w:val="center"/>
         <w:rPr>
           <w:b/>
-          <w:sz w:val="28"/>
-        </w:rPr>
-      </w:pPr>
-      <w:r>
-        <w:rPr>
-          <w:b/>
-          <w:sz w:val="28"/>
-        </w:rPr>
-        <w:pict>
-          <v:shape id="_x0000_i1026" type="#_x0000_t75" style="width:333.75pt;height:393pt">
-            <v:imagedata r:id="rId10" o:title="PackageDiagram"/>
-          </v:shape>
-        </w:pict>
-      </w:r>
-    </w:p>
-    <w:p>
-      <w:pPr>
-        <w:spacing w:line="240" w:lineRule="auto"/>
-        <w:rPr>
-          <w:sz w:val="22"/>
-          <w:szCs w:val="22"/>
-        </w:rPr>
-      </w:pPr>
-      <w:r>
-        <w:rPr>
-          <w:sz w:val="22"/>
-          <w:szCs w:val="22"/>
-        </w:rPr>
-        <w:t>The package diagram shows the structure of our application through packages and dependencies between packages. One can observe that we use a 3 layered architectural pattern, each layer with its own responsibility. The responsibilities of the layers have been explained in the paragraph above.</w:t>
-      </w:r>
+          <w:sz w:val="22"/>
+          <w:szCs w:val="22"/>
+        </w:rPr>
+      </w:pPr>
     </w:p>
     <w:p>
       <w:pPr>
@@ -2049,7 +2118,8 @@
         <w:jc w:val="center"/>
         <w:rPr>
           <w:b/>
-          <w:sz w:val="28"/>
+          <w:sz w:val="22"/>
+          <w:szCs w:val="22"/>
         </w:rPr>
       </w:pPr>
     </w:p>
@@ -2206,6 +2276,14 @@
           <w:szCs w:val="22"/>
         </w:rPr>
       </w:pPr>
+      <w:r>
+        <w:rPr>
+          <w:b/>
+          <w:sz w:val="22"/>
+          <w:szCs w:val="22"/>
+        </w:rPr>
+        <w:t>Component Diagram</w:t>
+      </w:r>
     </w:p>
     <w:p>
       <w:pPr>
@@ -2217,6 +2295,55 @@
           <w:szCs w:val="22"/>
         </w:rPr>
       </w:pPr>
+      <w:r>
+        <w:rPr>
+          <w:b/>
+          <w:noProof/>
+          <w:sz w:val="22"/>
+          <w:szCs w:val="22"/>
+        </w:rPr>
+        <w:drawing>
+          <wp:inline distT="0" distB="0" distL="0" distR="0">
+            <wp:extent cx="5943600" cy="4183380"/>
+            <wp:effectExtent l="0" t="0" r="0" b="0"/>
+            <wp:docPr id="2" name="Picture 2"/>
+            <wp:cNvGraphicFramePr>
+              <a:graphicFrameLocks xmlns:a="http://schemas.openxmlformats.org/drawingml/2006/main" noChangeAspect="1"/>
+            </wp:cNvGraphicFramePr>
+            <a:graphic xmlns:a="http://schemas.openxmlformats.org/drawingml/2006/main">
+              <a:graphicData uri="http://schemas.openxmlformats.org/drawingml/2006/picture">
+                <pic:pic xmlns:pic="http://schemas.openxmlformats.org/drawingml/2006/picture">
+                  <pic:nvPicPr>
+                    <pic:cNvPr id="2" name="ComponentDiagram (1).png"/>
+                    <pic:cNvPicPr/>
+                  </pic:nvPicPr>
+                  <pic:blipFill>
+                    <a:blip r:embed="rId11">
+                      <a:extLst>
+                        <a:ext uri="{28A0092B-C50C-407E-A947-70E740481C1C}">
+                          <a14:useLocalDpi xmlns:a14="http://schemas.microsoft.com/office/drawing/2010/main" val="0"/>
+                        </a:ext>
+                      </a:extLst>
+                    </a:blip>
+                    <a:stretch>
+                      <a:fillRect/>
+                    </a:stretch>
+                  </pic:blipFill>
+                  <pic:spPr>
+                    <a:xfrm>
+                      <a:off x="0" y="0"/>
+                      <a:ext cx="5943600" cy="4183380"/>
+                    </a:xfrm>
+                    <a:prstGeom prst="rect">
+                      <a:avLst/>
+                    </a:prstGeom>
+                  </pic:spPr>
+                </pic:pic>
+              </a:graphicData>
+            </a:graphic>
+          </wp:inline>
+        </w:drawing>
+      </w:r>
     </w:p>
     <w:p>
       <w:pPr>
@@ -2232,6 +2359,110 @@
     <w:p>
       <w:pPr>
         <w:spacing w:line="240" w:lineRule="auto"/>
+        <w:rPr>
+          <w:sz w:val="22"/>
+          <w:szCs w:val="22"/>
+        </w:rPr>
+      </w:pPr>
+      <w:r>
+        <w:rPr>
+          <w:sz w:val="22"/>
+          <w:szCs w:val="22"/>
+        </w:rPr>
+        <w:t xml:space="preserve">The Component Diagram describes the components that are used to make the functionalities of our application. As we can see we have 3 main components: GUI, </w:t>
+      </w:r>
+      <w:r>
+        <w:rPr>
+          <w:sz w:val="22"/>
+          <w:szCs w:val="22"/>
+        </w:rPr>
+        <w:t>Controller (Student/Teacher), BusinessLogic</w:t>
+      </w:r>
+      <w:r>
+        <w:rPr>
+          <w:sz w:val="22"/>
+          <w:szCs w:val="22"/>
+        </w:rPr>
+        <w:t xml:space="preserve"> and Database</w:t>
+      </w:r>
+      <w:r>
+        <w:rPr>
+          <w:sz w:val="22"/>
+          <w:szCs w:val="22"/>
+        </w:rPr>
+        <w:t xml:space="preserve">. </w:t>
+      </w:r>
+      <w:r>
+        <w:rPr>
+          <w:sz w:val="22"/>
+          <w:szCs w:val="22"/>
+        </w:rPr>
+        <w:t xml:space="preserve">The </w:t>
+      </w:r>
+      <w:r>
+        <w:rPr>
+          <w:sz w:val="22"/>
+          <w:szCs w:val="22"/>
+        </w:rPr>
+        <w:t>controllers require</w:t>
+      </w:r>
+      <w:r>
+        <w:rPr>
+          <w:sz w:val="22"/>
+          <w:szCs w:val="22"/>
+        </w:rPr>
+        <w:t xml:space="preserve"> the informat</w:t>
+      </w:r>
+      <w:r>
+        <w:rPr>
+          <w:sz w:val="22"/>
+          <w:szCs w:val="22"/>
+        </w:rPr>
+        <w:t>ion from the GUI in order to pass</w:t>
+      </w:r>
+      <w:r>
+        <w:rPr>
+          <w:sz w:val="22"/>
+          <w:szCs w:val="22"/>
+        </w:rPr>
+        <w:t xml:space="preserve"> the functionalities</w:t>
+      </w:r>
+      <w:r>
+        <w:rPr>
+          <w:sz w:val="22"/>
+          <w:szCs w:val="22"/>
+        </w:rPr>
+        <w:t xml:space="preserve"> to the business logic</w:t>
+      </w:r>
+      <w:r>
+        <w:rPr>
+          <w:sz w:val="22"/>
+          <w:szCs w:val="22"/>
+        </w:rPr>
+        <w:t xml:space="preserve">, depending on the logged in user (student or teacher). </w:t>
+      </w:r>
+    </w:p>
+    <w:p>
+      <w:pPr>
+        <w:spacing w:line="240" w:lineRule="auto"/>
+        <w:rPr>
+          <w:sz w:val="22"/>
+          <w:szCs w:val="22"/>
+        </w:rPr>
+      </w:pPr>
+    </w:p>
+    <w:p>
+      <w:pPr>
+        <w:spacing w:line="240" w:lineRule="auto"/>
+        <w:rPr>
+          <w:sz w:val="22"/>
+          <w:szCs w:val="22"/>
+        </w:rPr>
+      </w:pPr>
+    </w:p>
+    <w:p>
+      <w:pPr>
+        <w:spacing w:line="240" w:lineRule="auto"/>
         <w:jc w:val="center"/>
         <w:rPr>
           <w:b/>
@@ -2239,14 +2470,6 @@
           <w:szCs w:val="22"/>
         </w:rPr>
       </w:pPr>
-      <w:r>
-        <w:rPr>
-          <w:b/>
-          <w:sz w:val="22"/>
-          <w:szCs w:val="22"/>
-        </w:rPr>
-        <w:t>Component Diagram</w:t>
-      </w:r>
     </w:p>
     <w:p>
       <w:pPr>
@@ -2258,18 +2481,6 @@
           <w:szCs w:val="22"/>
         </w:rPr>
       </w:pPr>
-      <w:r>
-        <w:rPr>
-          <w:b/>
-          <w:sz w:val="22"/>
-          <w:szCs w:val="22"/>
-        </w:rPr>
-        <w:pict>
-          <v:shape id="_x0000_i1027" type="#_x0000_t75" style="width:468pt;height:418.5pt">
-            <v:imagedata r:id="rId11" o:title="ComponentDiagram"/>
-          </v:shape>
-        </w:pict>
-      </w:r>
     </w:p>
     <w:p>
       <w:pPr>
@@ -2285,22 +2496,6 @@
     <w:p>
       <w:pPr>
         <w:spacing w:line="240" w:lineRule="auto"/>
-        <w:rPr>
-          <w:sz w:val="22"/>
-          <w:szCs w:val="22"/>
-        </w:rPr>
-      </w:pPr>
-      <w:r>
-        <w:rPr>
-          <w:sz w:val="22"/>
-          <w:szCs w:val="22"/>
-        </w:rPr>
-        <w:t>The Component Diagram describes the components that are used to make the functionalities of our application. As we can see we have 3 main components: GUI, System and Database. Basically the System contains also the Teacher, Lecture, Student components. The system requires the information from the GUI in order to use the functionalities, depending on the logged in user (student or teacher). Furthermore, the system requires the information produced by the Database component in order to model the data.</w:t>
-      </w:r>
-    </w:p>
-    <w:p>
-      <w:pPr>
-        <w:spacing w:line="240" w:lineRule="auto"/>
         <w:jc w:val="center"/>
         <w:rPr>
           <w:b/>
@@ -2323,6 +2518,26 @@
     <w:p>
       <w:pPr>
         <w:spacing w:line="240" w:lineRule="auto"/>
+        <w:rPr>
+          <w:b/>
+          <w:sz w:val="22"/>
+          <w:szCs w:val="22"/>
+        </w:rPr>
+      </w:pPr>
+    </w:p>
+    <w:p>
+      <w:pPr>
+        <w:spacing w:line="240" w:lineRule="auto"/>
+        <w:rPr>
+          <w:b/>
+          <w:sz w:val="22"/>
+          <w:szCs w:val="22"/>
+        </w:rPr>
+      </w:pPr>
+    </w:p>
+    <w:p>
+      <w:pPr>
+        <w:spacing w:line="240" w:lineRule="auto"/>
         <w:jc w:val="center"/>
         <w:rPr>
           <w:b/>
@@ -2341,6 +2556,14 @@
           <w:szCs w:val="22"/>
         </w:rPr>
       </w:pPr>
+      <w:r>
+        <w:rPr>
+          <w:b/>
+          <w:sz w:val="22"/>
+          <w:szCs w:val="22"/>
+        </w:rPr>
+        <w:t>Deployment Diagram</w:t>
+      </w:r>
     </w:p>
     <w:p>
       <w:pPr>
@@ -2356,26 +2579,6 @@
     <w:p>
       <w:pPr>
         <w:spacing w:line="240" w:lineRule="auto"/>
-        <w:rPr>
-          <w:b/>
-          <w:sz w:val="22"/>
-          <w:szCs w:val="22"/>
-        </w:rPr>
-      </w:pPr>
-    </w:p>
-    <w:p>
-      <w:pPr>
-        <w:spacing w:line="240" w:lineRule="auto"/>
-        <w:rPr>
-          <w:b/>
-          <w:sz w:val="22"/>
-          <w:szCs w:val="22"/>
-        </w:rPr>
-      </w:pPr>
-    </w:p>
-    <w:p>
-      <w:pPr>
-        <w:spacing w:line="240" w:lineRule="auto"/>
         <w:jc w:val="center"/>
         <w:rPr>
           <w:b/>
@@ -2383,59 +2586,54 @@
           <w:szCs w:val="22"/>
         </w:rPr>
       </w:pPr>
-    </w:p>
-    <w:p>
-      <w:pPr>
-        <w:spacing w:line="240" w:lineRule="auto"/>
-        <w:jc w:val="center"/>
-        <w:rPr>
-          <w:b/>
-          <w:sz w:val="22"/>
-          <w:szCs w:val="22"/>
-        </w:rPr>
-      </w:pPr>
-      <w:r>
-        <w:rPr>
-          <w:b/>
-          <w:sz w:val="22"/>
-          <w:szCs w:val="22"/>
-        </w:rPr>
-        <w:lastRenderedPageBreak/>
-        <w:t>Deployment Diagram</w:t>
-      </w:r>
-    </w:p>
-    <w:p>
-      <w:pPr>
-        <w:spacing w:line="240" w:lineRule="auto"/>
-        <w:jc w:val="center"/>
-        <w:rPr>
-          <w:b/>
-          <w:sz w:val="22"/>
-          <w:szCs w:val="22"/>
-        </w:rPr>
-      </w:pPr>
-    </w:p>
-    <w:p>
-      <w:pPr>
-        <w:spacing w:line="240" w:lineRule="auto"/>
-        <w:jc w:val="center"/>
-        <w:rPr>
-          <w:b/>
-          <w:sz w:val="22"/>
-          <w:szCs w:val="22"/>
-        </w:rPr>
-      </w:pPr>
-      <w:r>
-        <w:rPr>
-          <w:b/>
-          <w:sz w:val="22"/>
-          <w:szCs w:val="22"/>
-        </w:rPr>
-        <w:pict>
-          <v:shape id="_x0000_i1028" type="#_x0000_t75" style="width:180.75pt;height:450.75pt">
-            <v:imagedata r:id="rId12" o:title="DeploymentDiagram"/>
-          </v:shape>
-        </w:pict>
+      <w:r>
+        <w:rPr>
+          <w:b/>
+          <w:noProof/>
+          <w:sz w:val="22"/>
+          <w:szCs w:val="22"/>
+        </w:rPr>
+        <w:drawing>
+          <wp:inline distT="0" distB="0" distL="0" distR="0">
+            <wp:extent cx="1724025" cy="4391025"/>
+            <wp:effectExtent l="0" t="0" r="0" b="0"/>
+            <wp:docPr id="4" name="Picture 4"/>
+            <wp:cNvGraphicFramePr>
+              <a:graphicFrameLocks xmlns:a="http://schemas.openxmlformats.org/drawingml/2006/main" noChangeAspect="1"/>
+            </wp:cNvGraphicFramePr>
+            <a:graphic xmlns:a="http://schemas.openxmlformats.org/drawingml/2006/main">
+              <a:graphicData uri="http://schemas.openxmlformats.org/drawingml/2006/picture">
+                <pic:pic xmlns:pic="http://schemas.openxmlformats.org/drawingml/2006/picture">
+                  <pic:nvPicPr>
+                    <pic:cNvPr id="4" name="DeploymentDiagram (1).png"/>
+                    <pic:cNvPicPr/>
+                  </pic:nvPicPr>
+                  <pic:blipFill>
+                    <a:blip r:embed="rId12">
+                      <a:extLst>
+                        <a:ext uri="{28A0092B-C50C-407E-A947-70E740481C1C}">
+                          <a14:useLocalDpi xmlns:a14="http://schemas.microsoft.com/office/drawing/2010/main" val="0"/>
+                        </a:ext>
+                      </a:extLst>
+                    </a:blip>
+                    <a:stretch>
+                      <a:fillRect/>
+                    </a:stretch>
+                  </pic:blipFill>
+                  <pic:spPr>
+                    <a:xfrm>
+                      <a:off x="0" y="0"/>
+                      <a:ext cx="1724025" cy="4391025"/>
+                    </a:xfrm>
+                    <a:prstGeom prst="rect">
+                      <a:avLst/>
+                    </a:prstGeom>
+                  </pic:spPr>
+                </pic:pic>
+              </a:graphicData>
+            </a:graphic>
+          </wp:inline>
+        </w:drawing>
       </w:r>
     </w:p>
     <w:p>
@@ -2489,145 +2687,7 @@
           <w:rFonts w:ascii="Times New Roman" w:hAnsi="Times New Roman"/>
         </w:rPr>
       </w:pPr>
-      <w:bookmarkStart w:id="28" w:name="_Toc254785392"/>
-    </w:p>
-    <w:p/>
-    <w:p/>
-    <w:p>
-      <w:pPr>
-        <w:pStyle w:val="Title"/>
-        <w:jc w:val="both"/>
-        <w:rPr>
-          <w:rFonts w:ascii="Times New Roman" w:hAnsi="Times New Roman"/>
-        </w:rPr>
-      </w:pPr>
-    </w:p>
-    <w:p>
-      <w:pPr>
-        <w:pStyle w:val="Title"/>
-        <w:jc w:val="both"/>
-        <w:rPr>
-          <w:rFonts w:ascii="Times New Roman" w:hAnsi="Times New Roman"/>
-        </w:rPr>
-      </w:pPr>
-      <w:r>
-        <w:rPr>
-          <w:rFonts w:ascii="Times New Roman" w:hAnsi="Times New Roman"/>
-        </w:rPr>
-        <w:lastRenderedPageBreak/>
-        <w:t>4</w:t>
-      </w:r>
-      <w:r>
-        <w:rPr>
-          <w:rFonts w:ascii="Times New Roman" w:hAnsi="Times New Roman"/>
-        </w:rPr>
-        <w:t xml:space="preserve">. UML </w:t>
-      </w:r>
-      <w:r>
-        <w:rPr>
-          <w:rFonts w:ascii="Times New Roman" w:hAnsi="Times New Roman"/>
-        </w:rPr>
-        <w:t>Sequence</w:t>
-      </w:r>
-      <w:r>
-        <w:rPr>
-          <w:rFonts w:ascii="Times New Roman" w:hAnsi="Times New Roman"/>
-        </w:rPr>
-        <w:t xml:space="preserve"> Diagrams</w:t>
-      </w:r>
-      <w:bookmarkEnd w:id="28"/>
-    </w:p>
-    <w:p/>
-    <w:p>
-      <w:pPr>
-        <w:rPr>
-          <w:sz w:val="22"/>
-          <w:szCs w:val="22"/>
-        </w:rPr>
-      </w:pPr>
-      <w:r>
-        <w:rPr>
-          <w:sz w:val="22"/>
-          <w:szCs w:val="22"/>
-        </w:rPr>
-        <w:t>UML Sequence Diagram for Student enrollment on a Lecture</w:t>
-      </w:r>
-    </w:p>
-    <w:p/>
-    <w:p>
-      <w:r>
-        <w:pict>
-          <v:shape id="_x0000_i1029" type="#_x0000_t75" style="width:467.25pt;height:328.5pt">
-            <v:imagedata r:id="rId13" o:title="SequenceDiagram"/>
-          </v:shape>
-        </w:pict>
-      </w:r>
-    </w:p>
-    <w:p>
-      <w:pPr>
-        <w:spacing w:line="240" w:lineRule="auto"/>
-        <w:jc w:val="both"/>
-        <w:rPr>
-          <w:i/>
-          <w:color w:val="943634" w:themeColor="accent2" w:themeShade="BF"/>
-          <w:sz w:val="24"/>
-        </w:rPr>
-      </w:pPr>
-    </w:p>
-    <w:p>
-      <w:pPr>
-        <w:pStyle w:val="Title"/>
-        <w:jc w:val="both"/>
-        <w:rPr>
-          <w:rFonts w:ascii="Times New Roman" w:hAnsi="Times New Roman"/>
-        </w:rPr>
-      </w:pPr>
-    </w:p>
-    <w:p>
-      <w:pPr>
-        <w:pStyle w:val="Title"/>
-        <w:jc w:val="both"/>
-        <w:rPr>
-          <w:rFonts w:ascii="Times New Roman" w:hAnsi="Times New Roman"/>
-        </w:rPr>
-      </w:pPr>
-      <w:bookmarkStart w:id="29" w:name="_Toc254785393"/>
-    </w:p>
-    <w:p>
-      <w:pPr>
-        <w:pStyle w:val="Title"/>
-        <w:jc w:val="both"/>
-        <w:rPr>
-          <w:rFonts w:ascii="Times New Roman" w:hAnsi="Times New Roman"/>
-        </w:rPr>
-      </w:pPr>
-    </w:p>
-    <w:p>
-      <w:pPr>
-        <w:pStyle w:val="Title"/>
-        <w:jc w:val="both"/>
-        <w:rPr>
-          <w:rFonts w:ascii="Times New Roman" w:hAnsi="Times New Roman"/>
-        </w:rPr>
-      </w:pPr>
-    </w:p>
-    <w:p>
-      <w:pPr>
-        <w:pStyle w:val="Title"/>
-        <w:jc w:val="both"/>
-        <w:rPr>
-          <w:rFonts w:ascii="Times New Roman" w:hAnsi="Times New Roman"/>
-        </w:rPr>
-      </w:pPr>
-    </w:p>
-    <w:p>
-      <w:pPr>
-        <w:pStyle w:val="Title"/>
-        <w:jc w:val="both"/>
-        <w:rPr>
-          <w:rFonts w:ascii="Times New Roman" w:hAnsi="Times New Roman"/>
-        </w:rPr>
-      </w:pPr>
+      <w:bookmarkStart w:id="27" w:name="_Toc254785392"/>
     </w:p>
     <w:p/>
     <w:p/>
@@ -2638,6 +2698,8 @@
     <w:p/>
     <w:p/>
     <w:p/>
+    <w:p/>
+    <w:p/>
     <w:p>
       <w:pPr>
         <w:pStyle w:val="Title"/>
@@ -2646,172 +2708,68 @@
           <w:rFonts w:ascii="Times New Roman" w:hAnsi="Times New Roman"/>
         </w:rPr>
       </w:pPr>
-      <w:r>
-        <w:rPr>
-          <w:rFonts w:ascii="Times New Roman" w:hAnsi="Times New Roman"/>
-        </w:rPr>
-        <w:lastRenderedPageBreak/>
-        <w:t>5</w:t>
-      </w:r>
-      <w:r>
-        <w:rPr>
-          <w:rFonts w:ascii="Times New Roman" w:hAnsi="Times New Roman"/>
-        </w:rPr>
-        <w:t xml:space="preserve">. Class </w:t>
-      </w:r>
-      <w:r>
-        <w:rPr>
-          <w:rFonts w:ascii="Times New Roman" w:hAnsi="Times New Roman"/>
-        </w:rPr>
-        <w:t>Design</w:t>
-      </w:r>
-      <w:bookmarkEnd w:id="29"/>
-    </w:p>
-    <w:p>
-      <w:pPr>
-        <w:spacing w:line="240" w:lineRule="auto"/>
-        <w:jc w:val="both"/>
-        <w:rPr>
-          <w:b/>
-          <w:sz w:val="28"/>
-        </w:rPr>
-      </w:pPr>
-    </w:p>
-    <w:p>
-      <w:pPr>
-        <w:spacing w:line="240" w:lineRule="auto"/>
-        <w:jc w:val="both"/>
-        <w:rPr>
-          <w:b/>
-        </w:rPr>
-      </w:pPr>
-      <w:r>
-        <w:rPr>
-          <w:b/>
-          <w:sz w:val="28"/>
-        </w:rPr>
-        <w:t>5</w:t>
-      </w:r>
-      <w:r>
-        <w:rPr>
-          <w:b/>
-          <w:sz w:val="28"/>
-        </w:rPr>
-        <w:t>.1 Design Patterns Description</w:t>
-      </w:r>
-    </w:p>
-    <w:p>
-      <w:pPr>
-        <w:spacing w:line="240" w:lineRule="auto"/>
-        <w:jc w:val="both"/>
-        <w:rPr>
-          <w:b/>
-        </w:rPr>
-      </w:pPr>
-    </w:p>
-    <w:p>
-      <w:pPr>
-        <w:spacing w:line="240" w:lineRule="auto"/>
-        <w:jc w:val="both"/>
-        <w:rPr>
-          <w:sz w:val="22"/>
-          <w:szCs w:val="22"/>
-        </w:rPr>
-      </w:pPr>
-      <w:r>
-        <w:rPr>
-          <w:sz w:val="22"/>
-          <w:szCs w:val="22"/>
-        </w:rPr>
-        <w:t>Observer Design Pattern is</w:t>
-      </w:r>
-      <w:r>
-        <w:rPr>
-          <w:sz w:val="22"/>
-          <w:szCs w:val="22"/>
-        </w:rPr>
-        <w:t xml:space="preserve"> going to be</w:t>
-      </w:r>
-      <w:r>
-        <w:rPr>
-          <w:sz w:val="22"/>
-          <w:szCs w:val="22"/>
-        </w:rPr>
-        <w:t xml:space="preserve"> used in this assignment in order to keep track of each student activity. This is mainly used because we need to track all students activities, in order for the teacher to generate a report.</w:t>
-      </w:r>
-    </w:p>
-    <w:p>
-      <w:pPr>
-        <w:spacing w:line="240" w:lineRule="auto"/>
-        <w:jc w:val="both"/>
-        <w:rPr>
-          <w:b/>
-          <w:sz w:val="28"/>
-        </w:rPr>
-      </w:pPr>
-    </w:p>
-    <w:p>
-      <w:pPr>
-        <w:spacing w:line="240" w:lineRule="auto"/>
-        <w:jc w:val="both"/>
-      </w:pPr>
-      <w:r>
-        <w:rPr>
-          <w:b/>
-          <w:sz w:val="28"/>
-        </w:rPr>
-        <w:t>5</w:t>
-      </w:r>
-      <w:r>
-        <w:rPr>
-          <w:b/>
-          <w:sz w:val="28"/>
-        </w:rPr>
-        <w:t>.</w:t>
-      </w:r>
-      <w:r>
-        <w:rPr>
-          <w:b/>
-          <w:sz w:val="28"/>
-        </w:rPr>
-        <w:t>2</w:t>
-      </w:r>
-      <w:r>
-        <w:rPr>
-          <w:b/>
-          <w:sz w:val="28"/>
-        </w:rPr>
-        <w:t xml:space="preserve"> </w:t>
-      </w:r>
-      <w:r>
-        <w:rPr>
-          <w:b/>
-          <w:sz w:val="28"/>
-        </w:rPr>
-        <w:t xml:space="preserve">UML </w:t>
-      </w:r>
-      <w:r>
-        <w:rPr>
-          <w:b/>
-          <w:sz w:val="28"/>
-        </w:rPr>
-        <w:t>Class Diagram</w:t>
-      </w:r>
-    </w:p>
-    <w:p>
-      <w:pPr>
-        <w:spacing w:line="240" w:lineRule="auto"/>
-        <w:jc w:val="center"/>
-      </w:pPr>
+    </w:p>
+    <w:p>
+      <w:pPr>
+        <w:pStyle w:val="Title"/>
+        <w:jc w:val="both"/>
+        <w:rPr>
+          <w:rFonts w:ascii="Times New Roman" w:hAnsi="Times New Roman"/>
+        </w:rPr>
+      </w:pPr>
+      <w:r>
+        <w:rPr>
+          <w:rFonts w:ascii="Times New Roman" w:hAnsi="Times New Roman"/>
+        </w:rPr>
+        <w:t>4</w:t>
+      </w:r>
+      <w:r>
+        <w:rPr>
+          <w:rFonts w:ascii="Times New Roman" w:hAnsi="Times New Roman"/>
+        </w:rPr>
+        <w:t xml:space="preserve">. UML </w:t>
+      </w:r>
+      <w:r>
+        <w:rPr>
+          <w:rFonts w:ascii="Times New Roman" w:hAnsi="Times New Roman"/>
+        </w:rPr>
+        <w:t>Sequence</w:t>
+      </w:r>
+      <w:r>
+        <w:rPr>
+          <w:rFonts w:ascii="Times New Roman" w:hAnsi="Times New Roman"/>
+        </w:rPr>
+        <w:t xml:space="preserve"> Diagrams</w:t>
+      </w:r>
+      <w:bookmarkEnd w:id="27"/>
+    </w:p>
+    <w:p/>
+    <w:p>
+      <w:pPr>
+        <w:rPr>
+          <w:sz w:val="22"/>
+          <w:szCs w:val="22"/>
+        </w:rPr>
+      </w:pPr>
+      <w:r>
+        <w:rPr>
+          <w:sz w:val="22"/>
+          <w:szCs w:val="22"/>
+        </w:rPr>
+        <w:t>UML Sequence Diagram for Student enrollment on a Lecture</w:t>
+      </w:r>
+    </w:p>
+    <w:p/>
+    <w:p>
       <w:r>
         <w:rPr>
           <w:noProof/>
         </w:rPr>
         <w:drawing>
           <wp:inline distT="0" distB="0" distL="0" distR="0">
-            <wp:extent cx="4828540" cy="5766179"/>
+            <wp:extent cx="6368415" cy="4874150"/>
             <wp:effectExtent l="0" t="0" r="0" b="0"/>
-            <wp:docPr id="3" name="Picture 3"/>
+            <wp:docPr id="5" name="Picture 5"/>
             <wp:cNvGraphicFramePr>
               <a:graphicFrameLocks xmlns:a="http://schemas.openxmlformats.org/drawingml/2006/main" noChangeAspect="1"/>
             </wp:cNvGraphicFramePr>
@@ -2819,7 +2777,360 @@
               <a:graphicData uri="http://schemas.openxmlformats.org/drawingml/2006/picture">
                 <pic:pic xmlns:pic="http://schemas.openxmlformats.org/drawingml/2006/picture">
                   <pic:nvPicPr>
-                    <pic:cNvPr id="3" name="ClassDiagram.png"/>
+                    <pic:cNvPr id="5" name="SequenceDiagram (1).png"/>
+                    <pic:cNvPicPr/>
+                  </pic:nvPicPr>
+                  <pic:blipFill>
+                    <a:blip r:embed="rId13">
+                      <a:extLst>
+                        <a:ext uri="{28A0092B-C50C-407E-A947-70E740481C1C}">
+                          <a14:useLocalDpi xmlns:a14="http://schemas.microsoft.com/office/drawing/2010/main" val="0"/>
+                        </a:ext>
+                      </a:extLst>
+                    </a:blip>
+                    <a:stretch>
+                      <a:fillRect/>
+                    </a:stretch>
+                  </pic:blipFill>
+                  <pic:spPr>
+                    <a:xfrm>
+                      <a:off x="0" y="0"/>
+                      <a:ext cx="6373195" cy="4877808"/>
+                    </a:xfrm>
+                    <a:prstGeom prst="rect">
+                      <a:avLst/>
+                    </a:prstGeom>
+                  </pic:spPr>
+                </pic:pic>
+              </a:graphicData>
+            </a:graphic>
+          </wp:inline>
+        </w:drawing>
+      </w:r>
+    </w:p>
+    <w:p>
+      <w:pPr>
+        <w:spacing w:line="240" w:lineRule="auto"/>
+        <w:jc w:val="both"/>
+        <w:rPr>
+          <w:i/>
+          <w:color w:val="943634" w:themeColor="accent2" w:themeShade="BF"/>
+          <w:sz w:val="24"/>
+        </w:rPr>
+      </w:pPr>
+    </w:p>
+    <w:p>
+      <w:pPr>
+        <w:pStyle w:val="Title"/>
+        <w:jc w:val="both"/>
+        <w:rPr>
+          <w:rFonts w:ascii="Times New Roman" w:hAnsi="Times New Roman"/>
+        </w:rPr>
+      </w:pPr>
+    </w:p>
+    <w:p>
+      <w:pPr>
+        <w:pStyle w:val="Title"/>
+        <w:jc w:val="both"/>
+        <w:rPr>
+          <w:rFonts w:ascii="Times New Roman" w:hAnsi="Times New Roman"/>
+        </w:rPr>
+      </w:pPr>
+      <w:bookmarkStart w:id="28" w:name="_Toc254785393"/>
+    </w:p>
+    <w:p>
+      <w:pPr>
+        <w:pStyle w:val="Title"/>
+        <w:jc w:val="both"/>
+        <w:rPr>
+          <w:rFonts w:ascii="Times New Roman" w:hAnsi="Times New Roman"/>
+        </w:rPr>
+      </w:pPr>
+    </w:p>
+    <w:p>
+      <w:pPr>
+        <w:pStyle w:val="Title"/>
+        <w:jc w:val="both"/>
+        <w:rPr>
+          <w:rFonts w:ascii="Times New Roman" w:hAnsi="Times New Roman"/>
+        </w:rPr>
+      </w:pPr>
+    </w:p>
+    <w:p>
+      <w:pPr>
+        <w:pStyle w:val="Title"/>
+        <w:jc w:val="both"/>
+        <w:rPr>
+          <w:rFonts w:ascii="Times New Roman" w:hAnsi="Times New Roman"/>
+        </w:rPr>
+      </w:pPr>
+    </w:p>
+    <w:p>
+      <w:pPr>
+        <w:pStyle w:val="Title"/>
+        <w:jc w:val="both"/>
+        <w:rPr>
+          <w:rFonts w:ascii="Times New Roman" w:hAnsi="Times New Roman"/>
+        </w:rPr>
+      </w:pPr>
+    </w:p>
+    <w:p/>
+    <w:p/>
+    <w:p/>
+    <w:p/>
+    <w:p/>
+    <w:p/>
+    <w:p/>
+    <w:p>
+      <w:pPr>
+        <w:pStyle w:val="Title"/>
+        <w:jc w:val="both"/>
+        <w:rPr>
+          <w:rFonts w:ascii="Times New Roman" w:hAnsi="Times New Roman"/>
+        </w:rPr>
+      </w:pPr>
+      <w:r>
+        <w:rPr>
+          <w:rFonts w:ascii="Times New Roman" w:hAnsi="Times New Roman"/>
+        </w:rPr>
+        <w:lastRenderedPageBreak/>
+        <w:t>5</w:t>
+      </w:r>
+      <w:r>
+        <w:rPr>
+          <w:rFonts w:ascii="Times New Roman" w:hAnsi="Times New Roman"/>
+        </w:rPr>
+        <w:t xml:space="preserve">. Class </w:t>
+      </w:r>
+      <w:r>
+        <w:rPr>
+          <w:rFonts w:ascii="Times New Roman" w:hAnsi="Times New Roman"/>
+        </w:rPr>
+        <w:t>Design</w:t>
+      </w:r>
+      <w:bookmarkEnd w:id="28"/>
+    </w:p>
+    <w:p>
+      <w:pPr>
+        <w:spacing w:line="240" w:lineRule="auto"/>
+        <w:jc w:val="both"/>
+        <w:rPr>
+          <w:b/>
+          <w:sz w:val="28"/>
+        </w:rPr>
+      </w:pPr>
+    </w:p>
+    <w:p>
+      <w:pPr>
+        <w:spacing w:line="240" w:lineRule="auto"/>
+        <w:jc w:val="both"/>
+        <w:rPr>
+          <w:b/>
+        </w:rPr>
+      </w:pPr>
+      <w:r>
+        <w:rPr>
+          <w:b/>
+          <w:sz w:val="28"/>
+        </w:rPr>
+        <w:t>5</w:t>
+      </w:r>
+      <w:r>
+        <w:rPr>
+          <w:b/>
+          <w:sz w:val="28"/>
+        </w:rPr>
+        <w:t>.1 Design Patterns Description</w:t>
+      </w:r>
+    </w:p>
+    <w:p>
+      <w:pPr>
+        <w:spacing w:line="240" w:lineRule="auto"/>
+        <w:jc w:val="both"/>
+        <w:rPr>
+          <w:b/>
+        </w:rPr>
+      </w:pPr>
+    </w:p>
+    <w:p>
+      <w:pPr>
+        <w:spacing w:line="240" w:lineRule="auto"/>
+        <w:jc w:val="both"/>
+        <w:rPr>
+          <w:sz w:val="22"/>
+          <w:szCs w:val="22"/>
+        </w:rPr>
+      </w:pPr>
+      <w:r>
+        <w:rPr>
+          <w:sz w:val="22"/>
+          <w:szCs w:val="22"/>
+        </w:rPr>
+        <w:t>Repository</w:t>
+      </w:r>
+      <w:r>
+        <w:rPr>
+          <w:sz w:val="22"/>
+          <w:szCs w:val="22"/>
+        </w:rPr>
+        <w:t xml:space="preserve"> Pattern is</w:t>
+      </w:r>
+      <w:r>
+        <w:rPr>
+          <w:sz w:val="22"/>
+          <w:szCs w:val="22"/>
+        </w:rPr>
+        <w:t xml:space="preserve"> going to be</w:t>
+      </w:r>
+      <w:r>
+        <w:rPr>
+          <w:sz w:val="22"/>
+          <w:szCs w:val="22"/>
+        </w:rPr>
+        <w:t xml:space="preserve"> used in this assignment </w:t>
+      </w:r>
+      <w:r>
+        <w:rPr>
+          <w:sz w:val="22"/>
+          <w:szCs w:val="22"/>
+        </w:rPr>
+        <w:t>in order to separate the model and the business logic that acts on the model.</w:t>
+      </w:r>
+    </w:p>
+    <w:p>
+      <w:pPr>
+        <w:spacing w:line="240" w:lineRule="auto"/>
+        <w:jc w:val="both"/>
+        <w:rPr>
+          <w:sz w:val="22"/>
+          <w:szCs w:val="22"/>
+        </w:rPr>
+      </w:pPr>
+    </w:p>
+    <w:p>
+      <w:pPr>
+        <w:spacing w:line="240" w:lineRule="auto"/>
+        <w:jc w:val="both"/>
+        <w:rPr>
+          <w:sz w:val="22"/>
+          <w:szCs w:val="22"/>
+        </w:rPr>
+      </w:pPr>
+      <w:r>
+        <w:rPr>
+          <w:sz w:val="22"/>
+          <w:szCs w:val="22"/>
+        </w:rPr>
+        <w:t xml:space="preserve">Builder Pattern is going to be used </w:t>
+      </w:r>
+      <w:r>
+        <w:rPr>
+          <w:sz w:val="22"/>
+          <w:szCs w:val="22"/>
+        </w:rPr>
+        <w:t>in order to separate the data acquisition logic from the creation of the object itself.</w:t>
+      </w:r>
+    </w:p>
+    <w:p>
+      <w:pPr>
+        <w:spacing w:line="240" w:lineRule="auto"/>
+        <w:jc w:val="both"/>
+        <w:rPr>
+          <w:sz w:val="22"/>
+          <w:szCs w:val="22"/>
+        </w:rPr>
+      </w:pPr>
+    </w:p>
+    <w:p>
+      <w:pPr>
+        <w:spacing w:line="240" w:lineRule="auto"/>
+        <w:jc w:val="both"/>
+        <w:rPr>
+          <w:sz w:val="22"/>
+          <w:szCs w:val="22"/>
+        </w:rPr>
+      </w:pPr>
+    </w:p>
+    <w:p>
+      <w:pPr>
+        <w:spacing w:line="240" w:lineRule="auto"/>
+        <w:jc w:val="both"/>
+        <w:rPr>
+          <w:b/>
+          <w:sz w:val="28"/>
+        </w:rPr>
+      </w:pPr>
+    </w:p>
+    <w:p>
+      <w:pPr>
+        <w:spacing w:line="240" w:lineRule="auto"/>
+        <w:jc w:val="both"/>
+      </w:pPr>
+      <w:r>
+        <w:rPr>
+          <w:b/>
+          <w:sz w:val="28"/>
+        </w:rPr>
+        <w:t>5</w:t>
+      </w:r>
+      <w:r>
+        <w:rPr>
+          <w:b/>
+          <w:sz w:val="28"/>
+        </w:rPr>
+        <w:t>.</w:t>
+      </w:r>
+      <w:r>
+        <w:rPr>
+          <w:b/>
+          <w:sz w:val="28"/>
+        </w:rPr>
+        <w:t>2</w:t>
+      </w:r>
+      <w:r>
+        <w:rPr>
+          <w:b/>
+          <w:sz w:val="28"/>
+        </w:rPr>
+        <w:t xml:space="preserve"> </w:t>
+      </w:r>
+      <w:r>
+        <w:rPr>
+          <w:b/>
+          <w:sz w:val="28"/>
+        </w:rPr>
+        <w:t xml:space="preserve">UML </w:t>
+      </w:r>
+      <w:r>
+        <w:rPr>
+          <w:b/>
+          <w:sz w:val="28"/>
+        </w:rPr>
+        <w:t>Class Diagram</w:t>
+      </w:r>
+    </w:p>
+    <w:p>
+      <w:pPr>
+        <w:spacing w:line="240" w:lineRule="auto"/>
+        <w:jc w:val="center"/>
+      </w:pPr>
+      <w:r>
+        <w:rPr>
+          <w:noProof/>
+        </w:rPr>
+        <w:drawing>
+          <wp:inline distT="0" distB="0" distL="0" distR="0">
+            <wp:extent cx="6607175" cy="5470497"/>
+            <wp:effectExtent l="0" t="0" r="0" b="0"/>
+            <wp:docPr id="6" name="Picture 6"/>
+            <wp:cNvGraphicFramePr>
+              <a:graphicFrameLocks xmlns:a="http://schemas.openxmlformats.org/drawingml/2006/main" noChangeAspect="1"/>
+            </wp:cNvGraphicFramePr>
+            <a:graphic xmlns:a="http://schemas.openxmlformats.org/drawingml/2006/main">
+              <a:graphicData uri="http://schemas.openxmlformats.org/drawingml/2006/picture">
+                <pic:pic xmlns:pic="http://schemas.openxmlformats.org/drawingml/2006/picture">
+                  <pic:nvPicPr>
+                    <pic:cNvPr id="6" name="ClassDiagram (1).png"/>
                     <pic:cNvPicPr/>
                   </pic:nvPicPr>
                   <pic:blipFill>
@@ -2837,7 +3148,7 @@
                   <pic:spPr>
                     <a:xfrm>
                       <a:off x="0" y="0"/>
-                      <a:ext cx="4831858" cy="5770141"/>
+                      <a:ext cx="6615576" cy="5477453"/>
                     </a:xfrm>
                     <a:prstGeom prst="rect">
                       <a:avLst/>
@@ -2853,22 +3164,6 @@
     <w:p>
       <w:pPr>
         <w:spacing w:line="240" w:lineRule="auto"/>
-        <w:rPr>
-          <w:sz w:val="22"/>
-          <w:szCs w:val="22"/>
-        </w:rPr>
-      </w:pPr>
-      <w:r>
-        <w:rPr>
-          <w:sz w:val="22"/>
-          <w:szCs w:val="22"/>
-        </w:rPr>
-        <w:t>We present only the overall overview of the Class Diagram. This is the foundation  of the final Class Diagram. As an example, I have not represented the DAO classes used. Furthermore, I have represented just the main View class, which will be obviously composed of more Views, depending on the state of the system.</w:t>
-      </w:r>
-    </w:p>
-    <w:p>
-      <w:pPr>
-        <w:spacing w:line="240" w:lineRule="auto"/>
         <w:jc w:val="center"/>
         <w:rPr>
           <w:sz w:val="22"/>
@@ -2890,11 +3185,12 @@
           <w:rFonts w:ascii="Times New Roman" w:hAnsi="Times New Roman"/>
         </w:rPr>
       </w:pPr>
-      <w:bookmarkStart w:id="30" w:name="_Toc254785394"/>
-      <w:r>
-        <w:rPr>
-          <w:rFonts w:ascii="Times New Roman" w:hAnsi="Times New Roman"/>
-        </w:rPr>
+      <w:bookmarkStart w:id="29" w:name="_Toc254785394"/>
+      <w:r>
+        <w:rPr>
+          <w:rFonts w:ascii="Times New Roman" w:hAnsi="Times New Roman"/>
+        </w:rPr>
+        <w:lastRenderedPageBreak/>
         <w:t>6</w:t>
       </w:r>
       <w:r>
@@ -2903,7 +3199,7 @@
         </w:rPr>
         <w:t>. Data Model</w:t>
       </w:r>
-      <w:bookmarkEnd w:id="30"/>
+      <w:bookmarkEnd w:id="29"/>
       <w:r>
         <w:rPr>
           <w:rFonts w:ascii="Times New Roman" w:hAnsi="Times New Roman"/>
@@ -2924,14 +3220,35 @@
           <w:sz w:val="22"/>
           <w:szCs w:val="22"/>
         </w:rPr>
-        <w:t>The data model of this application consists in the main entities that we have also represented in the Class Diagram. We have the Student, the Teacher, the Le</w:t>
-      </w:r>
-      <w:r>
-        <w:rPr>
-          <w:sz w:val="22"/>
-          <w:szCs w:val="22"/>
-        </w:rPr>
-        <w:t>cture and the Exam. Between these</w:t>
+        <w:t xml:space="preserve">The data model of this application consists in the main entities that we have also represented in the Class Diagram. We have the Student, the Teacher, the </w:t>
+      </w:r>
+      <w:r>
+        <w:rPr>
+          <w:sz w:val="22"/>
+          <w:szCs w:val="22"/>
+        </w:rPr>
+        <w:t>Course,</w:t>
+      </w:r>
+      <w:r>
+        <w:rPr>
+          <w:sz w:val="22"/>
+          <w:szCs w:val="22"/>
+        </w:rPr>
+        <w:t xml:space="preserve"> the Exam</w:t>
+      </w:r>
+      <w:r>
+        <w:rPr>
+          <w:sz w:val="22"/>
+          <w:szCs w:val="22"/>
+        </w:rPr>
+        <w:t xml:space="preserve"> and the Grade</w:t>
+      </w:r>
+      <w:r>
+        <w:rPr>
+          <w:sz w:val="22"/>
+          <w:szCs w:val="22"/>
+        </w:rPr>
+        <w:t>. Between these</w:t>
       </w:r>
       <w:r>
         <w:rPr>
@@ -2958,7 +3275,21 @@
           <w:sz w:val="22"/>
           <w:szCs w:val="22"/>
         </w:rPr>
-        <w:t>A student can enroll on several lectures, and by saying this, at several exams</w:t>
+        <w:t xml:space="preserve">A student can enroll on several </w:t>
+      </w:r>
+      <w:r>
+        <w:rPr>
+          <w:sz w:val="22"/>
+          <w:szCs w:val="22"/>
+        </w:rPr>
+        <w:t>courses</w:t>
+      </w:r>
+      <w:r>
+        <w:rPr>
+          <w:sz w:val="22"/>
+          <w:szCs w:val="22"/>
+        </w:rPr>
+        <w:t>, and by saying this, at several exams</w:t>
       </w:r>
     </w:p>
     <w:p>
@@ -2978,7 +3309,14 @@
           <w:sz w:val="22"/>
           <w:szCs w:val="22"/>
         </w:rPr>
-        <w:t>A teacher can have several lectures</w:t>
+        <w:t>A t</w:t>
+      </w:r>
+      <w:r>
+        <w:rPr>
+          <w:sz w:val="22"/>
+          <w:szCs w:val="22"/>
+        </w:rPr>
+        <w:t>eacher can have several courses</w:t>
       </w:r>
     </w:p>
     <w:p>
@@ -2998,7 +3336,21 @@
           <w:sz w:val="22"/>
           <w:szCs w:val="22"/>
         </w:rPr>
-        <w:t>Each lecture has an exam associated to it</w:t>
+        <w:t xml:space="preserve">Each </w:t>
+      </w:r>
+      <w:r>
+        <w:rPr>
+          <w:sz w:val="22"/>
+          <w:szCs w:val="22"/>
+        </w:rPr>
+        <w:t>course</w:t>
+      </w:r>
+      <w:r>
+        <w:rPr>
+          <w:sz w:val="22"/>
+          <w:szCs w:val="22"/>
+        </w:rPr>
+        <w:t xml:space="preserve"> has an exam associated to it</w:t>
       </w:r>
     </w:p>
     <w:p>
@@ -3034,34 +3386,93 @@
           <w:sz w:val="22"/>
           <w:szCs w:val="22"/>
         </w:rPr>
-        <w:t xml:space="preserve"> We must take into account the fact that we have separated the Student and Lecture tables through an auxiliary table, in order to maintain the relationship between them (many to many).</w:t>
-      </w:r>
-    </w:p>
-    <w:p>
-      <w:pPr>
-        <w:rPr>
-          <w:sz w:val="22"/>
-          <w:szCs w:val="22"/>
-        </w:rPr>
-      </w:pPr>
-    </w:p>
-    <w:p>
-      <w:pPr>
-        <w:rPr>
-          <w:sz w:val="22"/>
-          <w:szCs w:val="22"/>
-        </w:rPr>
-      </w:pPr>
-      <w:r>
-        <w:rPr>
-          <w:sz w:val="22"/>
-          <w:szCs w:val="22"/>
-        </w:rPr>
-        <w:pict>
-          <v:shape id="_x0000_i1030" type="#_x0000_t75" style="width:468pt;height:116.25pt">
-            <v:imagedata r:id="rId15" o:title="dataModel"/>
-          </v:shape>
-        </w:pict>
+        <w:t xml:space="preserve"> We must take into account the fact that we have separated the Student and </w:t>
+      </w:r>
+      <w:r>
+        <w:rPr>
+          <w:sz w:val="22"/>
+          <w:szCs w:val="22"/>
+        </w:rPr>
+        <w:t>Course</w:t>
+      </w:r>
+      <w:r>
+        <w:rPr>
+          <w:sz w:val="22"/>
+          <w:szCs w:val="22"/>
+        </w:rPr>
+        <w:t xml:space="preserve"> tables through an auxiliary table, in order to maintain the relationship between them (many to many).</w:t>
+      </w:r>
+    </w:p>
+    <w:p>
+      <w:pPr>
+        <w:rPr>
+          <w:sz w:val="22"/>
+          <w:szCs w:val="22"/>
+        </w:rPr>
+      </w:pPr>
+    </w:p>
+    <w:p>
+      <w:pPr>
+        <w:rPr>
+          <w:sz w:val="22"/>
+          <w:szCs w:val="22"/>
+        </w:rPr>
+      </w:pPr>
+    </w:p>
+    <w:p>
+      <w:pPr>
+        <w:rPr>
+          <w:sz w:val="22"/>
+          <w:szCs w:val="22"/>
+        </w:rPr>
+      </w:pPr>
+      <w:r>
+        <w:rPr>
+          <w:noProof/>
+          <w:sz w:val="22"/>
+          <w:szCs w:val="22"/>
+        </w:rPr>
+        <w:drawing>
+          <wp:inline distT="0" distB="0" distL="0" distR="0">
+            <wp:extent cx="6074041" cy="4158532"/>
+            <wp:effectExtent l="0" t="0" r="0" b="0"/>
+            <wp:docPr id="7" name="Picture 7"/>
+            <wp:cNvGraphicFramePr>
+              <a:graphicFrameLocks xmlns:a="http://schemas.openxmlformats.org/drawingml/2006/main" noChangeAspect="1"/>
+            </wp:cNvGraphicFramePr>
+            <a:graphic xmlns:a="http://schemas.openxmlformats.org/drawingml/2006/main">
+              <a:graphicData uri="http://schemas.openxmlformats.org/drawingml/2006/picture">
+                <pic:pic xmlns:pic="http://schemas.openxmlformats.org/drawingml/2006/picture">
+                  <pic:nvPicPr>
+                    <pic:cNvPr id="7" name="database.png"/>
+                    <pic:cNvPicPr/>
+                  </pic:nvPicPr>
+                  <pic:blipFill>
+                    <a:blip r:embed="rId15">
+                      <a:extLst>
+                        <a:ext uri="{28A0092B-C50C-407E-A947-70E740481C1C}">
+                          <a14:useLocalDpi xmlns:a14="http://schemas.microsoft.com/office/drawing/2010/main" val="0"/>
+                        </a:ext>
+                      </a:extLst>
+                    </a:blip>
+                    <a:stretch>
+                      <a:fillRect/>
+                    </a:stretch>
+                  </pic:blipFill>
+                  <pic:spPr>
+                    <a:xfrm>
+                      <a:off x="0" y="0"/>
+                      <a:ext cx="6091074" cy="4170194"/>
+                    </a:xfrm>
+                    <a:prstGeom prst="rect">
+                      <a:avLst/>
+                    </a:prstGeom>
+                  </pic:spPr>
+                </pic:pic>
+              </a:graphicData>
+            </a:graphic>
+          </wp:inline>
+        </w:drawing>
       </w:r>
     </w:p>
     <w:p>
@@ -3082,11 +3493,68 @@
           <w:rFonts w:ascii="Times New Roman" w:hAnsi="Times New Roman"/>
         </w:rPr>
       </w:pPr>
-      <w:bookmarkStart w:id="31" w:name="_Toc254785395"/>
-      <w:r>
-        <w:rPr>
-          <w:rFonts w:ascii="Times New Roman" w:hAnsi="Times New Roman"/>
-        </w:rPr>
+      <w:bookmarkStart w:id="30" w:name="_Toc254785395"/>
+    </w:p>
+    <w:p>
+      <w:pPr>
+        <w:pStyle w:val="Title"/>
+        <w:jc w:val="both"/>
+        <w:rPr>
+          <w:rFonts w:ascii="Times New Roman" w:hAnsi="Times New Roman"/>
+        </w:rPr>
+      </w:pPr>
+    </w:p>
+    <w:p>
+      <w:pPr>
+        <w:pStyle w:val="Title"/>
+        <w:jc w:val="both"/>
+        <w:rPr>
+          <w:rFonts w:ascii="Times New Roman" w:hAnsi="Times New Roman"/>
+        </w:rPr>
+      </w:pPr>
+    </w:p>
+    <w:p>
+      <w:pPr>
+        <w:pStyle w:val="Title"/>
+        <w:jc w:val="both"/>
+        <w:rPr>
+          <w:rFonts w:ascii="Times New Roman" w:hAnsi="Times New Roman"/>
+        </w:rPr>
+      </w:pPr>
+    </w:p>
+    <w:p>
+      <w:pPr>
+        <w:pStyle w:val="Title"/>
+        <w:jc w:val="both"/>
+        <w:rPr>
+          <w:rFonts w:ascii="Times New Roman" w:hAnsi="Times New Roman"/>
+        </w:rPr>
+      </w:pPr>
+    </w:p>
+    <w:p>
+      <w:pPr>
+        <w:pStyle w:val="Title"/>
+        <w:jc w:val="both"/>
+        <w:rPr>
+          <w:rFonts w:ascii="Times New Roman" w:hAnsi="Times New Roman"/>
+        </w:rPr>
+      </w:pPr>
+    </w:p>
+    <w:p>
+      <w:pPr>
+        <w:pStyle w:val="Title"/>
+        <w:jc w:val="both"/>
+        <w:rPr>
+          <w:rFonts w:ascii="Times New Roman" w:hAnsi="Times New Roman"/>
+        </w:rPr>
+      </w:pPr>
+      <w:bookmarkStart w:id="31" w:name="_GoBack"/>
+      <w:bookmarkEnd w:id="31"/>
+      <w:r>
+        <w:rPr>
+          <w:rFonts w:ascii="Times New Roman" w:hAnsi="Times New Roman"/>
+        </w:rPr>
+        <w:lastRenderedPageBreak/>
         <w:t>7</w:t>
       </w:r>
       <w:r>
@@ -3107,7 +3575,7 @@
         </w:rPr>
         <w:t xml:space="preserve"> Testing</w:t>
       </w:r>
-      <w:bookmarkEnd w:id="31"/>
+      <w:bookmarkEnd w:id="30"/>
     </w:p>
     <w:p/>
     <w:p>
@@ -3329,11 +3797,21 @@
           <w:r>
             <w:sym w:font="Symbol" w:char="F0D3"/>
           </w:r>
-          <w:fldSimple w:instr=" DOCPROPERTY &quot;Company&quot;  \* MERGEFORMAT ">
-            <w:r>
-              <w:t>UTCN</w:t>
-            </w:r>
-          </w:fldSimple>
+          <w:r>
+            <w:fldChar w:fldCharType="begin"/>
+          </w:r>
+          <w:r>
+            <w:instrText xml:space="preserve"> DOCPROPERTY "Company"  \* MERGEFORMAT </w:instrText>
+          </w:r>
+          <w:r>
+            <w:fldChar w:fldCharType="separate"/>
+          </w:r>
+          <w:r>
+            <w:t>UTCN</w:t>
+          </w:r>
+          <w:r>
+            <w:fldChar w:fldCharType="end"/>
+          </w:r>
           <w:r>
             <w:t xml:space="preserve">, </w:t>
           </w:r>
@@ -3397,7 +3875,7 @@
               <w:rStyle w:val="PageNumber"/>
               <w:noProof/>
             </w:rPr>
-            <w:t>5</w:t>
+            <w:t>2</w:t>
           </w:r>
           <w:r>
             <w:rPr>
@@ -3411,15 +3889,29 @@
             </w:rPr>
             <w:t xml:space="preserve"> of </w:t>
           </w:r>
-          <w:fldSimple w:instr=" NUMPAGES  \* MERGEFORMAT ">
-            <w:r>
-              <w:rPr>
-                <w:rStyle w:val="PageNumber"/>
-                <w:noProof/>
-              </w:rPr>
-              <w:t>11</w:t>
-            </w:r>
-          </w:fldSimple>
+          <w:r>
+            <w:fldChar w:fldCharType="begin"/>
+          </w:r>
+          <w:r>
+            <w:instrText xml:space="preserve"> NUMPAGES  \* MERGEFORMAT </w:instrText>
+          </w:r>
+          <w:r>
+            <w:fldChar w:fldCharType="separate"/>
+          </w:r>
+          <w:r>
+            <w:rPr>
+              <w:rStyle w:val="PageNumber"/>
+              <w:noProof/>
+            </w:rPr>
+            <w:t>12</w:t>
+          </w:r>
+          <w:r>
+            <w:rPr>
+              <w:rStyle w:val="PageNumber"/>
+              <w:noProof/>
+            </w:rPr>
+            <w:fldChar w:fldCharType="end"/>
+          </w:r>
         </w:p>
       </w:tc>
     </w:tr>

</xml_diff>